<commit_message>
Inicio do programa. Cadastro do menu.
</commit_message>
<xml_diff>
--- a/TrabalhoFinalPedro.docx
+++ b/TrabalhoFinalPedro.docx
@@ -396,6 +396,9 @@
       <w:r>
         <w:t>Tela de senha;</w:t>
       </w:r>
+      <w:r>
+        <w:t xml:space="preserve"> (opcional)</w:t>
+      </w:r>
     </w:p>
     <w:p>
       <w:pPr>
@@ -493,6 +496,14 @@
       </w:r>
     </w:p>
     <w:p>
+      <w:r>
+        <w:t xml:space="preserve">Uma empresa de vans escolares no qual está em expansão, solicitou um desenvolvimento de um programa no qual precisa armazenar os dados de suas vans, motoristas, alunos e as escolas de destino qual as crianças pertencem e suas vans fazem o trajeto.    </w:t>
+      </w:r>
+    </w:p>
+    <w:p>
+      <w:r>
+        <w:t xml:space="preserve">Requisitos: </w:t>
+      </w:r>
       <w:bookmarkStart w:id="0" w:name="_GoBack"/>
       <w:bookmarkEnd w:id="0"/>
     </w:p>

</xml_diff>